<commit_message>
look up and track changes on
</commit_message>
<xml_diff>
--- a/Support/Configuration Management/PRCD_BACKUP.docx
+++ b/Support/Configuration Management/PRCD_BACKUP.docx
@@ -1,6 +1,6 @@
 
 <file path=word/document.xml><?xml version="1.0" encoding="utf-8"?>
-<w:document xmlns:ve="http://schemas.openxmlformats.org/markup-compatibility/2006" xmlns:o="urn:schemas-microsoft-com:office:office" xmlns:r="http://schemas.openxmlformats.org/officeDocument/2006/relationships" xmlns:m="http://schemas.openxmlformats.org/officeDocument/2006/math" xmlns:v="urn:schemas-microsoft-com:vml" xmlns:wp="http://schemas.openxmlformats.org/drawingml/2006/wordprocessingDrawing" xmlns:w10="urn:schemas-microsoft-com:office:word" xmlns:w="http://schemas.openxmlformats.org/wordprocessingml/2006/main" xmlns:wne="http://schemas.microsoft.com/office/word/2006/wordml">
+<w:document xmlns:wpc="http://schemas.microsoft.com/office/word/2010/wordprocessingCanvas" xmlns:mc="http://schemas.openxmlformats.org/markup-compatibility/2006" xmlns:o="urn:schemas-microsoft-com:office:office" xmlns:r="http://schemas.openxmlformats.org/officeDocument/2006/relationships" xmlns:m="http://schemas.openxmlformats.org/officeDocument/2006/math" xmlns:v="urn:schemas-microsoft-com:vml" xmlns:wp14="http://schemas.microsoft.com/office/word/2010/wordprocessingDrawing" xmlns:wp="http://schemas.openxmlformats.org/drawingml/2006/wordprocessingDrawing" xmlns:w10="urn:schemas-microsoft-com:office:word" xmlns:w="http://schemas.openxmlformats.org/wordprocessingml/2006/main" xmlns:w14="http://schemas.microsoft.com/office/word/2010/wordml" xmlns:wpg="http://schemas.microsoft.com/office/word/2010/wordprocessingGroup" xmlns:wpi="http://schemas.microsoft.com/office/word/2010/wordprocessingInk" xmlns:wne="http://schemas.microsoft.com/office/word/2006/wordml" xmlns:wps="http://schemas.microsoft.com/office/word/2010/wordprocessingShape" mc:Ignorable="w14 wp14">
   <w:body>
     <w:sdt>
       <w:sdtPr>
@@ -25,7 +25,7 @@
           <w:tblPr>
             <w:tblW w:w="5000" w:type="pct"/>
             <w:jc w:val="center"/>
-            <w:tblLook w:val="04A0"/>
+            <w:tblLook w:val="04A0" w:firstRow="1" w:lastRow="0" w:firstColumn="1" w:lastColumn="0" w:noHBand="0" w:noVBand="1"/>
           </w:tblPr>
           <w:tblGrid>
             <w:gridCol w:w="9576"/>
@@ -46,6 +46,7 @@
                 <w:dataBinding w:prefixMappings="xmlns:ns0='http://schemas.openxmlformats.org/officeDocument/2006/extended-properties'" w:xpath="/ns0:Properties[1]/ns0:Company[1]" w:storeItemID="{6668398D-A668-4E3E-A5EB-62B293D839F1}"/>
                 <w:text/>
               </w:sdtPr>
+              <w:sdtEndPr/>
               <w:sdtContent>
                 <w:tc>
                   <w:tcPr>
@@ -89,6 +90,7 @@
                 <w:dataBinding w:prefixMappings="xmlns:ns0='http://schemas.openxmlformats.org/package/2006/metadata/core-properties' xmlns:ns1='http://purl.org/dc/elements/1.1/'" w:xpath="/ns0:coreProperties[1]/ns1:title[1]" w:storeItemID="{6C3C8BC8-F283-45AE-878A-BAB7291924A1}"/>
                 <w:text/>
               </w:sdtPr>
+              <w:sdtEndPr/>
               <w:sdtContent>
                 <w:tc>
                   <w:tcPr>
@@ -142,15 +144,29 @@
                     <w:rFonts w:asciiTheme="majorHAnsi" w:eastAsiaTheme="majorEastAsia" w:hAnsiTheme="majorHAnsi" w:cstheme="majorBidi"/>
                   </w:rPr>
                 </w:pPr>
-                <w:fldSimple w:instr=" FILENAME   \* MERGEFORMAT ">
-                  <w:r>
-                    <w:rPr>
-                      <w:rFonts w:asciiTheme="majorHAnsi" w:eastAsiaTheme="majorEastAsia" w:hAnsiTheme="majorHAnsi" w:cstheme="majorBidi"/>
-                      <w:noProof/>
-                    </w:rPr>
-                    <w:t>PRCD_BACKUP</w:t>
-                  </w:r>
-                </w:fldSimple>
+                <w:r>
+                  <w:fldChar w:fldCharType="begin"/>
+                </w:r>
+                <w:r>
+                  <w:instrText xml:space="preserve"> FILENAME   \* MERGEFORMAT </w:instrText>
+                </w:r>
+                <w:r>
+                  <w:fldChar w:fldCharType="separate"/>
+                </w:r>
+                <w:r>
+                  <w:rPr>
+                    <w:rFonts w:asciiTheme="majorHAnsi" w:eastAsiaTheme="majorEastAsia" w:hAnsiTheme="majorHAnsi" w:cstheme="majorBidi"/>
+                    <w:noProof/>
+                  </w:rPr>
+                  <w:t>PRCD_BACKUP</w:t>
+                </w:r>
+                <w:r>
+                  <w:rPr>
+                    <w:rFonts w:asciiTheme="majorHAnsi" w:eastAsiaTheme="majorEastAsia" w:hAnsiTheme="majorHAnsi" w:cstheme="majorBidi"/>
+                    <w:noProof/>
+                  </w:rPr>
+                  <w:fldChar w:fldCharType="end"/>
+                </w:r>
               </w:p>
             </w:tc>
           </w:tr>
@@ -188,6 +204,7 @@
                 <w:dataBinding w:prefixMappings="xmlns:ns0='http://schemas.openxmlformats.org/package/2006/metadata/core-properties' xmlns:ns1='http://purl.org/dc/elements/1.1/'" w:xpath="/ns0:coreProperties[1]/ns1:creator[1]" w:storeItemID="{6C3C8BC8-F283-45AE-878A-BAB7291924A1}"/>
                 <w:text/>
               </w:sdtPr>
+              <w:sdtEndPr/>
               <w:sdtContent>
                 <w:tc>
                   <w:tcPr>
@@ -222,7 +239,7 @@
           <w:tblPr>
             <w:tblpPr w:leftFromText="187" w:rightFromText="187" w:horzAnchor="margin" w:tblpXSpec="center" w:tblpYSpec="bottom"/>
             <w:tblW w:w="5000" w:type="pct"/>
-            <w:tblLook w:val="04A0"/>
+            <w:tblLook w:val="04A0" w:firstRow="1" w:lastRow="0" w:firstColumn="1" w:lastColumn="0" w:noHBand="0" w:noVBand="1"/>
           </w:tblPr>
           <w:tblGrid>
             <w:gridCol w:w="9576"/>
@@ -238,6 +255,7 @@
                 <w:dataBinding w:prefixMappings="xmlns:ns0='http://schemas.microsoft.com/office/2006/coverPageProps'" w:xpath="/ns0:CoverPageProperties[1]/ns0:Abstract[1]" w:storeItemID="{55AF091B-3C7A-41E3-B477-F2FDAA23CFDA}"/>
                 <w:text/>
               </w:sdtPr>
+              <w:sdtEndPr/>
               <w:sdtContent>
                 <w:tc>
                   <w:tcPr>
@@ -1968,7 +1986,15 @@
         <w:rPr>
           <w:lang w:eastAsia="en-IN"/>
         </w:rPr>
-        <w:t>protect</w:t>
+        <w:t>pr</w:t>
+      </w:r>
+      <w:bookmarkStart w:id="1" w:name="_GoBack"/>
+      <w:bookmarkEnd w:id="1"/>
+      <w:r>
+        <w:rPr>
+          <w:lang w:eastAsia="en-IN"/>
+        </w:rPr>
+        <w:t>otect</w:t>
       </w:r>
       <w:r>
         <w:rPr>
@@ -2017,124 +2043,124 @@
       <w:pPr>
         <w:pStyle w:val="Heading1"/>
       </w:pPr>
-      <w:bookmarkStart w:id="1" w:name="_Toc424373770"/>
+      <w:bookmarkStart w:id="2" w:name="_Toc424373770"/>
       <w:r>
         <w:t>Objective</w:t>
-      </w:r>
-      <w:bookmarkEnd w:id="1"/>
-    </w:p>
-    <w:p>
-      <w:pPr>
-        <w:rPr>
-          <w:lang w:eastAsia="en-IN"/>
-        </w:rPr>
-      </w:pPr>
-      <w:r>
-        <w:rPr>
-          <w:lang w:eastAsia="en-IN"/>
-        </w:rPr>
-        <w:t>The p</w:t>
-      </w:r>
-      <w:r>
-        <w:rPr>
-          <w:lang w:eastAsia="en-IN"/>
-        </w:rPr>
-        <w:t xml:space="preserve">urpose of this procedure is </w:t>
-      </w:r>
-      <w:r>
-        <w:rPr>
-          <w:lang w:eastAsia="en-IN"/>
-        </w:rPr>
-        <w:t xml:space="preserve">to </w:t>
-      </w:r>
-      <w:r>
-        <w:rPr>
-          <w:lang w:eastAsia="en-IN"/>
-        </w:rPr>
-        <w:t xml:space="preserve">define backups and restoration activities in Genus so that they are capable of effective </w:t>
-      </w:r>
-      <w:r>
-        <w:rPr>
-          <w:lang w:eastAsia="en-IN"/>
-        </w:rPr>
-        <w:t>data</w:t>
-      </w:r>
-      <w:r>
-        <w:rPr>
-          <w:lang w:eastAsia="en-IN"/>
-        </w:rPr>
-        <w:t xml:space="preserve"> security. This also </w:t>
-      </w:r>
-      <w:r>
-        <w:rPr>
-          <w:lang w:eastAsia="en-IN"/>
-        </w:rPr>
-        <w:t xml:space="preserve">protects the </w:t>
-      </w:r>
-      <w:r>
-        <w:rPr>
-          <w:lang w:eastAsia="en-IN"/>
-        </w:rPr>
-        <w:t>data</w:t>
-      </w:r>
-      <w:r>
-        <w:rPr>
-          <w:lang w:eastAsia="en-IN"/>
-        </w:rPr>
-        <w:t xml:space="preserve"> in the event of an equipment failure</w:t>
-      </w:r>
-      <w:r>
-        <w:rPr>
-          <w:lang w:eastAsia="en-IN"/>
-        </w:rPr>
-        <w:t>, sabotage</w:t>
-      </w:r>
-      <w:r>
-        <w:rPr>
-          <w:lang w:eastAsia="en-IN"/>
-        </w:rPr>
-        <w:t xml:space="preserve">, or disaster. </w:t>
-      </w:r>
-    </w:p>
-    <w:p>
-      <w:pPr>
-        <w:pStyle w:val="Heading1"/>
-      </w:pPr>
-      <w:bookmarkStart w:id="2" w:name="_Toc424373771"/>
-      <w:r>
-        <w:t>Scope</w:t>
       </w:r>
       <w:bookmarkEnd w:id="2"/>
     </w:p>
     <w:p>
-      <w:r>
-        <w:t>This process is applicabl</w:t>
-      </w:r>
-      <w:r>
-        <w:t>e to all activities under the purview</w:t>
-      </w:r>
-      <w:r>
-        <w:t xml:space="preserve"> of the </w:t>
-      </w:r>
-      <w:r>
-        <w:t xml:space="preserve">R &amp; D </w:t>
-      </w:r>
-      <w:r>
-        <w:t>D</w:t>
-      </w:r>
-      <w:r>
-        <w:t>ivision in Genus.</w:t>
+      <w:pPr>
+        <w:rPr>
+          <w:lang w:eastAsia="en-IN"/>
+        </w:rPr>
+      </w:pPr>
+      <w:r>
+        <w:rPr>
+          <w:lang w:eastAsia="en-IN"/>
+        </w:rPr>
+        <w:t>The p</w:t>
+      </w:r>
+      <w:r>
+        <w:rPr>
+          <w:lang w:eastAsia="en-IN"/>
+        </w:rPr>
+        <w:t xml:space="preserve">urpose of this procedure is </w:t>
+      </w:r>
+      <w:r>
+        <w:rPr>
+          <w:lang w:eastAsia="en-IN"/>
+        </w:rPr>
+        <w:t xml:space="preserve">to </w:t>
+      </w:r>
+      <w:r>
+        <w:rPr>
+          <w:lang w:eastAsia="en-IN"/>
+        </w:rPr>
+        <w:t xml:space="preserve">define backups and restoration activities in Genus so that they are capable of effective </w:t>
+      </w:r>
+      <w:r>
+        <w:rPr>
+          <w:lang w:eastAsia="en-IN"/>
+        </w:rPr>
+        <w:t>data</w:t>
+      </w:r>
+      <w:r>
+        <w:rPr>
+          <w:lang w:eastAsia="en-IN"/>
+        </w:rPr>
+        <w:t xml:space="preserve"> security. This also </w:t>
+      </w:r>
+      <w:r>
+        <w:rPr>
+          <w:lang w:eastAsia="en-IN"/>
+        </w:rPr>
+        <w:t xml:space="preserve">protects the </w:t>
+      </w:r>
+      <w:r>
+        <w:rPr>
+          <w:lang w:eastAsia="en-IN"/>
+        </w:rPr>
+        <w:t>data</w:t>
+      </w:r>
+      <w:r>
+        <w:rPr>
+          <w:lang w:eastAsia="en-IN"/>
+        </w:rPr>
+        <w:t xml:space="preserve"> in the event of an equipment failure</w:t>
+      </w:r>
+      <w:r>
+        <w:rPr>
+          <w:lang w:eastAsia="en-IN"/>
+        </w:rPr>
+        <w:t>, sabotage</w:t>
+      </w:r>
+      <w:r>
+        <w:rPr>
+          <w:lang w:eastAsia="en-IN"/>
+        </w:rPr>
+        <w:t xml:space="preserve">, or disaster. </w:t>
       </w:r>
     </w:p>
     <w:p>
       <w:pPr>
         <w:pStyle w:val="Heading1"/>
       </w:pPr>
-      <w:bookmarkStart w:id="3" w:name="_Toc424373772"/>
+      <w:bookmarkStart w:id="3" w:name="_Toc424373771"/>
+      <w:r>
+        <w:t>Scope</w:t>
+      </w:r>
+      <w:bookmarkEnd w:id="3"/>
+    </w:p>
+    <w:p>
+      <w:r>
+        <w:t>This process is applicabl</w:t>
+      </w:r>
+      <w:r>
+        <w:t>e to all activities under the purview</w:t>
+      </w:r>
+      <w:r>
+        <w:t xml:space="preserve"> of the </w:t>
+      </w:r>
+      <w:r>
+        <w:t xml:space="preserve">R &amp; D </w:t>
+      </w:r>
+      <w:r>
+        <w:t>D</w:t>
+      </w:r>
+      <w:r>
+        <w:t>ivision in Genus.</w:t>
+      </w:r>
+    </w:p>
+    <w:p>
+      <w:pPr>
+        <w:pStyle w:val="Heading1"/>
+      </w:pPr>
+      <w:bookmarkStart w:id="4" w:name="_Toc424373772"/>
       <w:r>
         <w:t>Inputs</w:t>
       </w:r>
-      <w:bookmarkEnd w:id="3"/>
+      <w:bookmarkEnd w:id="4"/>
     </w:p>
     <w:p>
       <w:pPr>
@@ -2158,14 +2184,14 @@
       <w:pPr>
         <w:pStyle w:val="Heading1"/>
       </w:pPr>
-      <w:bookmarkStart w:id="4" w:name="_Toc424373773"/>
+      <w:bookmarkStart w:id="5" w:name="_Toc424373773"/>
       <w:r>
         <w:t>Entry Criteria/</w:t>
       </w:r>
       <w:r>
         <w:t>Triggers</w:t>
       </w:r>
-      <w:bookmarkEnd w:id="4"/>
+      <w:bookmarkEnd w:id="5"/>
     </w:p>
     <w:p>
       <w:pPr>
@@ -2195,11 +2221,11 @@
       <w:pPr>
         <w:pStyle w:val="Heading1"/>
       </w:pPr>
-      <w:bookmarkStart w:id="5" w:name="_Toc424373774"/>
+      <w:bookmarkStart w:id="6" w:name="_Toc424373774"/>
       <w:r>
         <w:t>Tasks</w:t>
       </w:r>
-      <w:bookmarkEnd w:id="5"/>
+      <w:bookmarkEnd w:id="6"/>
     </w:p>
     <w:tbl>
       <w:tblPr>
@@ -2214,7 +2240,7 @@
           <w:insideV w:val="single" w:sz="4" w:space="0" w:color="1F497D" w:themeColor="text2"/>
         </w:tblBorders>
         <w:tblLayout w:type="fixed"/>
-        <w:tblLook w:val="04A0"/>
+        <w:tblLook w:val="04A0" w:firstRow="1" w:lastRow="0" w:firstColumn="1" w:lastColumn="0" w:noHBand="0" w:noVBand="1"/>
       </w:tblPr>
       <w:tblGrid>
         <w:gridCol w:w="1096"/>
@@ -2223,12 +2249,12 @@
       </w:tblGrid>
       <w:tr>
         <w:trPr>
-          <w:cnfStyle w:val="100000000000"/>
+          <w:cnfStyle w:val="100000000000" w:firstRow="1" w:lastRow="0" w:firstColumn="0" w:lastColumn="0" w:oddVBand="0" w:evenVBand="0" w:oddHBand="0" w:evenHBand="0" w:firstRowFirstColumn="0" w:firstRowLastColumn="0" w:lastRowFirstColumn="0" w:lastRowLastColumn="0"/>
           <w:tblHeader/>
         </w:trPr>
         <w:tc>
           <w:tcPr>
-            <w:cnfStyle w:val="001000000000"/>
+            <w:cnfStyle w:val="001000000000" w:firstRow="0" w:lastRow="0" w:firstColumn="1" w:lastColumn="0" w:oddVBand="0" w:evenVBand="0" w:oddHBand="0" w:evenHBand="0" w:firstRowFirstColumn="0" w:firstRowLastColumn="0" w:lastRowFirstColumn="0" w:lastRowLastColumn="0"/>
             <w:tcW w:w="1096" w:type="dxa"/>
           </w:tcPr>
           <w:p>
@@ -2249,7 +2275,7 @@
           </w:tcPr>
           <w:p>
             <w:pPr>
-              <w:cnfStyle w:val="100000000000"/>
+              <w:cnfStyle w:val="100000000000" w:firstRow="1" w:lastRow="0" w:firstColumn="0" w:lastColumn="0" w:oddVBand="0" w:evenVBand="0" w:oddHBand="0" w:evenHBand="0" w:firstRowFirstColumn="0" w:firstRowLastColumn="0" w:lastRowFirstColumn="0" w:lastRowLastColumn="0"/>
             </w:pPr>
             <w:r>
               <w:t>Task</w:t>
@@ -2262,7 +2288,7 @@
           </w:tcPr>
           <w:p>
             <w:pPr>
-              <w:cnfStyle w:val="100000000000"/>
+              <w:cnfStyle w:val="100000000000" w:firstRow="1" w:lastRow="0" w:firstColumn="0" w:lastColumn="0" w:oddVBand="0" w:evenVBand="0" w:oddHBand="0" w:evenHBand="0" w:firstRowFirstColumn="0" w:firstRowLastColumn="0" w:lastRowFirstColumn="0" w:lastRowLastColumn="0"/>
             </w:pPr>
             <w:r>
               <w:t>Owner/Role</w:t>
@@ -2272,11 +2298,11 @@
       </w:tr>
       <w:tr>
         <w:trPr>
-          <w:cnfStyle w:val="000000100000"/>
+          <w:cnfStyle w:val="000000100000" w:firstRow="0" w:lastRow="0" w:firstColumn="0" w:lastColumn="0" w:oddVBand="0" w:evenVBand="0" w:oddHBand="1" w:evenHBand="0" w:firstRowFirstColumn="0" w:firstRowLastColumn="0" w:lastRowFirstColumn="0" w:lastRowLastColumn="0"/>
         </w:trPr>
         <w:tc>
           <w:tcPr>
-            <w:cnfStyle w:val="001000000000"/>
+            <w:cnfStyle w:val="001000000000" w:firstRow="0" w:lastRow="0" w:firstColumn="1" w:lastColumn="0" w:oddVBand="0" w:evenVBand="0" w:oddHBand="0" w:evenHBand="0" w:firstRowFirstColumn="0" w:firstRowLastColumn="0" w:lastRowFirstColumn="0" w:lastRowLastColumn="0"/>
             <w:tcW w:w="1096" w:type="dxa"/>
             <w:tcBorders>
               <w:top w:val="none" w:sz="0" w:space="0" w:color="auto"/>
@@ -2305,7 +2331,7 @@
           </w:tcPr>
           <w:p>
             <w:pPr>
-              <w:cnfStyle w:val="000000100000"/>
+              <w:cnfStyle w:val="000000100000" w:firstRow="0" w:lastRow="0" w:firstColumn="0" w:lastColumn="0" w:oddVBand="0" w:evenVBand="0" w:oddHBand="1" w:evenHBand="0" w:firstRowFirstColumn="0" w:firstRowLastColumn="0" w:lastRowFirstColumn="0" w:lastRowLastColumn="0"/>
               <w:rPr>
                 <w:b/>
               </w:rPr>
@@ -2330,7 +2356,7 @@
           </w:tcPr>
           <w:p>
             <w:pPr>
-              <w:cnfStyle w:val="000000100000"/>
+              <w:cnfStyle w:val="000000100000" w:firstRow="0" w:lastRow="0" w:firstColumn="0" w:lastColumn="0" w:oddVBand="0" w:evenVBand="0" w:oddHBand="1" w:evenHBand="0" w:firstRowFirstColumn="0" w:firstRowLastColumn="0" w:lastRowFirstColumn="0" w:lastRowLastColumn="0"/>
             </w:pPr>
           </w:p>
         </w:tc>
@@ -2338,7 +2364,7 @@
       <w:tr>
         <w:tc>
           <w:tcPr>
-            <w:cnfStyle w:val="001000000000"/>
+            <w:cnfStyle w:val="001000000000" w:firstRow="0" w:lastRow="0" w:firstColumn="1" w:lastColumn="0" w:oddVBand="0" w:evenVBand="0" w:oddHBand="0" w:evenHBand="0" w:firstRowFirstColumn="0" w:firstRowLastColumn="0" w:lastRowFirstColumn="0" w:lastRowLastColumn="0"/>
             <w:tcW w:w="1096" w:type="dxa"/>
             <w:shd w:val="clear" w:color="auto" w:fill="auto"/>
           </w:tcPr>
@@ -2361,7 +2387,7 @@
           <w:p>
             <w:pPr>
               <w:ind w:left="34"/>
-              <w:cnfStyle w:val="000000000000"/>
+              <w:cnfStyle w:val="000000000000" w:firstRow="0" w:lastRow="0" w:firstColumn="0" w:lastColumn="0" w:oddVBand="0" w:evenVBand="0" w:oddHBand="0" w:evenHBand="0" w:firstRowFirstColumn="0" w:firstRowLastColumn="0" w:lastRowFirstColumn="0" w:lastRowLastColumn="0"/>
             </w:pPr>
             <w:r>
               <w:t>Prepare the backup plan</w:t>
@@ -2389,7 +2415,7 @@
                 <w:ilvl w:val="0"/>
                 <w:numId w:val="7"/>
               </w:numPr>
-              <w:cnfStyle w:val="000000000000"/>
+              <w:cnfStyle w:val="000000000000" w:firstRow="0" w:lastRow="0" w:firstColumn="0" w:lastColumn="0" w:oddVBand="0" w:evenVBand="0" w:oddHBand="0" w:evenHBand="0" w:firstRowFirstColumn="0" w:firstRowLastColumn="0" w:lastRowFirstColumn="0" w:lastRowLastColumn="0"/>
             </w:pPr>
             <w:r>
               <w:t xml:space="preserve">The </w:t>
@@ -2408,7 +2434,7 @@
                 <w:ilvl w:val="0"/>
                 <w:numId w:val="7"/>
               </w:numPr>
-              <w:cnfStyle w:val="000000000000"/>
+              <w:cnfStyle w:val="000000000000" w:firstRow="0" w:lastRow="0" w:firstColumn="0" w:lastColumn="0" w:oddVBand="0" w:evenVBand="0" w:oddHBand="0" w:evenHBand="0" w:firstRowFirstColumn="0" w:firstRowLastColumn="0" w:lastRowFirstColumn="0" w:lastRowLastColumn="0"/>
             </w:pPr>
             <w:r>
               <w:t xml:space="preserve">The programs </w:t>
@@ -2445,7 +2471,7 @@
                 <w:ilvl w:val="0"/>
                 <w:numId w:val="7"/>
               </w:numPr>
-              <w:cnfStyle w:val="000000000000"/>
+              <w:cnfStyle w:val="000000000000" w:firstRow="0" w:lastRow="0" w:firstColumn="0" w:lastColumn="0" w:oddVBand="0" w:evenVBand="0" w:oddHBand="0" w:evenHBand="0" w:firstRowFirstColumn="0" w:firstRowLastColumn="0" w:lastRowFirstColumn="0" w:lastRowLastColumn="0"/>
             </w:pPr>
             <w:r>
               <w:t>Group</w:t>
@@ -2464,7 +2490,7 @@
                 <w:ilvl w:val="0"/>
                 <w:numId w:val="7"/>
               </w:numPr>
-              <w:cnfStyle w:val="000000000000"/>
+              <w:cnfStyle w:val="000000000000" w:firstRow="0" w:lastRow="0" w:firstColumn="0" w:lastColumn="0" w:oddVBand="0" w:evenVBand="0" w:oddHBand="0" w:evenHBand="0" w:firstRowFirstColumn="0" w:firstRowLastColumn="0" w:lastRowFirstColumn="0" w:lastRowLastColumn="0"/>
             </w:pPr>
             <w:r>
               <w:t xml:space="preserve">Periodicity of the </w:t>
@@ -2483,7 +2509,7 @@
                 <w:ilvl w:val="0"/>
                 <w:numId w:val="7"/>
               </w:numPr>
-              <w:cnfStyle w:val="000000000000"/>
+              <w:cnfStyle w:val="000000000000" w:firstRow="0" w:lastRow="0" w:firstColumn="0" w:lastColumn="0" w:oddVBand="0" w:evenVBand="0" w:oddHBand="0" w:evenHBand="0" w:firstRowFirstColumn="0" w:firstRowLastColumn="0" w:lastRowFirstColumn="0" w:lastRowLastColumn="0"/>
             </w:pPr>
             <w:r>
               <w:t>Periodicity of testing restoration of backups and archived content</w:t>
@@ -2496,7 +2522,7 @@
                 <w:ilvl w:val="0"/>
                 <w:numId w:val="7"/>
               </w:numPr>
-              <w:cnfStyle w:val="000000000000"/>
+              <w:cnfStyle w:val="000000000000" w:firstRow="0" w:lastRow="0" w:firstColumn="0" w:lastColumn="0" w:oddVBand="0" w:evenVBand="0" w:oddHBand="0" w:evenHBand="0" w:firstRowFirstColumn="0" w:firstRowLastColumn="0" w:lastRowFirstColumn="0" w:lastRowLastColumn="0"/>
             </w:pPr>
             <w:r>
               <w:t xml:space="preserve">The offsite location where </w:t>
@@ -2518,7 +2544,7 @@
                 <w:ilvl w:val="0"/>
                 <w:numId w:val="7"/>
               </w:numPr>
-              <w:cnfStyle w:val="000000000000"/>
+              <w:cnfStyle w:val="000000000000" w:firstRow="0" w:lastRow="0" w:firstColumn="0" w:lastColumn="0" w:oddVBand="0" w:evenVBand="0" w:oddHBand="0" w:evenHBand="0" w:firstRowFirstColumn="0" w:firstRowLastColumn="0" w:lastRowFirstColumn="0" w:lastRowLastColumn="0"/>
             </w:pPr>
             <w:r>
               <w:t xml:space="preserve">The programs </w:t>
@@ -2553,7 +2579,7 @@
           </w:tcPr>
           <w:p>
             <w:pPr>
-              <w:cnfStyle w:val="000000000000"/>
+              <w:cnfStyle w:val="000000000000" w:firstRow="0" w:lastRow="0" w:firstColumn="0" w:lastColumn="0" w:oddVBand="0" w:evenVBand="0" w:oddHBand="0" w:evenHBand="0" w:firstRowFirstColumn="0" w:firstRowLastColumn="0" w:lastRowFirstColumn="0" w:lastRowLastColumn="0"/>
             </w:pPr>
             <w:r>
               <w:t>Configuration Administrator</w:t>
@@ -2563,11 +2589,11 @@
       </w:tr>
       <w:tr>
         <w:trPr>
-          <w:cnfStyle w:val="000000100000"/>
+          <w:cnfStyle w:val="000000100000" w:firstRow="0" w:lastRow="0" w:firstColumn="0" w:lastColumn="0" w:oddVBand="0" w:evenVBand="0" w:oddHBand="1" w:evenHBand="0" w:firstRowFirstColumn="0" w:firstRowLastColumn="0" w:lastRowFirstColumn="0" w:lastRowLastColumn="0"/>
         </w:trPr>
         <w:tc>
           <w:tcPr>
-            <w:cnfStyle w:val="001000000000"/>
+            <w:cnfStyle w:val="001000000000" w:firstRow="0" w:lastRow="0" w:firstColumn="1" w:lastColumn="0" w:oddVBand="0" w:evenVBand="0" w:oddHBand="0" w:evenHBand="0" w:firstRowFirstColumn="0" w:firstRowLastColumn="0" w:lastRowFirstColumn="0" w:lastRowLastColumn="0"/>
             <w:tcW w:w="1096" w:type="dxa"/>
             <w:tcBorders>
               <w:top w:val="none" w:sz="0" w:space="0" w:color="auto"/>
@@ -2594,7 +2620,7 @@
           <w:p>
             <w:pPr>
               <w:ind w:left="34"/>
-              <w:cnfStyle w:val="000000100000"/>
+              <w:cnfStyle w:val="000000100000" w:firstRow="0" w:lastRow="0" w:firstColumn="0" w:lastColumn="0" w:oddVBand="0" w:evenVBand="0" w:oddHBand="1" w:evenHBand="0" w:firstRowFirstColumn="0" w:firstRowLastColumn="0" w:lastRowFirstColumn="0" w:lastRowLastColumn="0"/>
               <w:rPr>
                 <w:rFonts w:asciiTheme="minorHAnsi" w:hAnsiTheme="minorHAnsi" w:cstheme="minorHAnsi"/>
                 <w:b/>
@@ -2621,7 +2647,7 @@
           </w:tcPr>
           <w:p>
             <w:pPr>
-              <w:cnfStyle w:val="000000100000"/>
+              <w:cnfStyle w:val="000000100000" w:firstRow="0" w:lastRow="0" w:firstColumn="0" w:lastColumn="0" w:oddVBand="0" w:evenVBand="0" w:oddHBand="1" w:evenHBand="0" w:firstRowFirstColumn="0" w:firstRowLastColumn="0" w:lastRowFirstColumn="0" w:lastRowLastColumn="0"/>
               <w:rPr>
                 <w:b/>
               </w:rPr>
@@ -2632,7 +2658,7 @@
       <w:tr>
         <w:tc>
           <w:tcPr>
-            <w:cnfStyle w:val="001000000000"/>
+            <w:cnfStyle w:val="001000000000" w:firstRow="0" w:lastRow="0" w:firstColumn="1" w:lastColumn="0" w:oddVBand="0" w:evenVBand="0" w:oddHBand="0" w:evenHBand="0" w:firstRowFirstColumn="0" w:firstRowLastColumn="0" w:lastRowFirstColumn="0" w:lastRowLastColumn="0"/>
             <w:tcW w:w="1096" w:type="dxa"/>
             <w:shd w:val="clear" w:color="auto" w:fill="auto"/>
           </w:tcPr>
@@ -2655,7 +2681,7 @@
           <w:p>
             <w:pPr>
               <w:ind w:left="34"/>
-              <w:cnfStyle w:val="000000000000"/>
+              <w:cnfStyle w:val="000000000000" w:firstRow="0" w:lastRow="0" w:firstColumn="0" w:lastColumn="0" w:oddVBand="0" w:evenVBand="0" w:oddHBand="0" w:evenHBand="0" w:firstRowFirstColumn="0" w:firstRowLastColumn="0" w:lastRowFirstColumn="0" w:lastRowLastColumn="0"/>
               <w:rPr>
                 <w:rFonts w:asciiTheme="minorHAnsi" w:hAnsiTheme="minorHAnsi" w:cstheme="minorHAnsi"/>
                 <w:b/>
@@ -2693,7 +2719,7 @@
           </w:tcPr>
           <w:p>
             <w:pPr>
-              <w:cnfStyle w:val="000000000000"/>
+              <w:cnfStyle w:val="000000000000" w:firstRow="0" w:lastRow="0" w:firstColumn="0" w:lastColumn="0" w:oddVBand="0" w:evenVBand="0" w:oddHBand="0" w:evenHBand="0" w:firstRowFirstColumn="0" w:firstRowLastColumn="0" w:lastRowFirstColumn="0" w:lastRowLastColumn="0"/>
             </w:pPr>
             <w:r>
               <w:t>Configuration Administrator</w:t>
@@ -2703,11 +2729,11 @@
       </w:tr>
       <w:tr>
         <w:trPr>
-          <w:cnfStyle w:val="000000100000"/>
+          <w:cnfStyle w:val="000000100000" w:firstRow="0" w:lastRow="0" w:firstColumn="0" w:lastColumn="0" w:oddVBand="0" w:evenVBand="0" w:oddHBand="1" w:evenHBand="0" w:firstRowFirstColumn="0" w:firstRowLastColumn="0" w:lastRowFirstColumn="0" w:lastRowLastColumn="0"/>
         </w:trPr>
         <w:tc>
           <w:tcPr>
-            <w:cnfStyle w:val="001000000000"/>
+            <w:cnfStyle w:val="001000000000" w:firstRow="0" w:lastRow="0" w:firstColumn="1" w:lastColumn="0" w:oddVBand="0" w:evenVBand="0" w:oddHBand="0" w:evenHBand="0" w:firstRowFirstColumn="0" w:firstRowLastColumn="0" w:lastRowFirstColumn="0" w:lastRowLastColumn="0"/>
             <w:tcW w:w="1096" w:type="dxa"/>
             <w:tcBorders>
               <w:top w:val="none" w:sz="0" w:space="0" w:color="auto"/>
@@ -2734,7 +2760,7 @@
           <w:p>
             <w:pPr>
               <w:ind w:left="34"/>
-              <w:cnfStyle w:val="000000100000"/>
+              <w:cnfStyle w:val="000000100000" w:firstRow="0" w:lastRow="0" w:firstColumn="0" w:lastColumn="0" w:oddVBand="0" w:evenVBand="0" w:oddHBand="1" w:evenHBand="0" w:firstRowFirstColumn="0" w:firstRowLastColumn="0" w:lastRowFirstColumn="0" w:lastRowLastColumn="0"/>
               <w:rPr>
                 <w:rFonts w:asciiTheme="minorHAnsi" w:hAnsiTheme="minorHAnsi" w:cstheme="minorHAnsi"/>
                 <w:b/>
@@ -2775,7 +2801,7 @@
           </w:tcPr>
           <w:p>
             <w:pPr>
-              <w:cnfStyle w:val="000000100000"/>
+              <w:cnfStyle w:val="000000100000" w:firstRow="0" w:lastRow="0" w:firstColumn="0" w:lastColumn="0" w:oddVBand="0" w:evenVBand="0" w:oddHBand="1" w:evenHBand="0" w:firstRowFirstColumn="0" w:firstRowLastColumn="0" w:lastRowFirstColumn="0" w:lastRowLastColumn="0"/>
               <w:rPr>
                 <w:b/>
               </w:rPr>
@@ -2786,7 +2812,7 @@
       <w:tr>
         <w:tc>
           <w:tcPr>
-            <w:cnfStyle w:val="001000000000"/>
+            <w:cnfStyle w:val="001000000000" w:firstRow="0" w:lastRow="0" w:firstColumn="1" w:lastColumn="0" w:oddVBand="0" w:evenVBand="0" w:oddHBand="0" w:evenHBand="0" w:firstRowFirstColumn="0" w:firstRowLastColumn="0" w:lastRowFirstColumn="0" w:lastRowLastColumn="0"/>
             <w:tcW w:w="1096" w:type="dxa"/>
             <w:shd w:val="clear" w:color="auto" w:fill="auto"/>
           </w:tcPr>
@@ -2808,7 +2834,7 @@
           </w:tcPr>
           <w:p>
             <w:pPr>
-              <w:cnfStyle w:val="000000000000"/>
+              <w:cnfStyle w:val="000000000000" w:firstRow="0" w:lastRow="0" w:firstColumn="0" w:lastColumn="0" w:oddVBand="0" w:evenVBand="0" w:oddHBand="0" w:evenHBand="0" w:firstRowFirstColumn="0" w:firstRowLastColumn="0" w:lastRowFirstColumn="0" w:lastRowLastColumn="0"/>
               <w:rPr>
                 <w:rFonts w:asciiTheme="minorHAnsi" w:hAnsiTheme="minorHAnsi" w:cstheme="minorHAnsi"/>
               </w:rPr>
@@ -2834,7 +2860,7 @@
           </w:tcPr>
           <w:p>
             <w:pPr>
-              <w:cnfStyle w:val="000000000000"/>
+              <w:cnfStyle w:val="000000000000" w:firstRow="0" w:lastRow="0" w:firstColumn="0" w:lastColumn="0" w:oddVBand="0" w:evenVBand="0" w:oddHBand="0" w:evenHBand="0" w:firstRowFirstColumn="0" w:firstRowLastColumn="0" w:lastRowFirstColumn="0" w:lastRowLastColumn="0"/>
             </w:pPr>
             <w:r>
               <w:t>Configuration Administrator</w:t>
@@ -2844,11 +2870,11 @@
       </w:tr>
       <w:tr>
         <w:trPr>
-          <w:cnfStyle w:val="000000100000"/>
+          <w:cnfStyle w:val="000000100000" w:firstRow="0" w:lastRow="0" w:firstColumn="0" w:lastColumn="0" w:oddVBand="0" w:evenVBand="0" w:oddHBand="1" w:evenHBand="0" w:firstRowFirstColumn="0" w:firstRowLastColumn="0" w:lastRowFirstColumn="0" w:lastRowLastColumn="0"/>
         </w:trPr>
         <w:tc>
           <w:tcPr>
-            <w:cnfStyle w:val="001000000000"/>
+            <w:cnfStyle w:val="001000000000" w:firstRow="0" w:lastRow="0" w:firstColumn="1" w:lastColumn="0" w:oddVBand="0" w:evenVBand="0" w:oddHBand="0" w:evenHBand="0" w:firstRowFirstColumn="0" w:firstRowLastColumn="0" w:lastRowFirstColumn="0" w:lastRowLastColumn="0"/>
             <w:tcW w:w="1096" w:type="dxa"/>
             <w:tcBorders>
               <w:top w:val="none" w:sz="0" w:space="0" w:color="auto"/>
@@ -2879,7 +2905,7 @@
           </w:tcPr>
           <w:p>
             <w:pPr>
-              <w:cnfStyle w:val="000000100000"/>
+              <w:cnfStyle w:val="000000100000" w:firstRow="0" w:lastRow="0" w:firstColumn="0" w:lastColumn="0" w:oddVBand="0" w:evenVBand="0" w:oddHBand="1" w:evenHBand="0" w:firstRowFirstColumn="0" w:firstRowLastColumn="0" w:lastRowFirstColumn="0" w:lastRowLastColumn="0"/>
               <w:rPr>
                 <w:rFonts w:asciiTheme="minorHAnsi" w:hAnsiTheme="minorHAnsi" w:cstheme="minorHAnsi"/>
                 <w:sz w:val="20"/>
@@ -2906,7 +2932,7 @@
           </w:tcPr>
           <w:p>
             <w:pPr>
-              <w:cnfStyle w:val="000000100000"/>
+              <w:cnfStyle w:val="000000100000" w:firstRow="0" w:lastRow="0" w:firstColumn="0" w:lastColumn="0" w:oddVBand="0" w:evenVBand="0" w:oddHBand="1" w:evenHBand="0" w:firstRowFirstColumn="0" w:firstRowLastColumn="0" w:lastRowFirstColumn="0" w:lastRowLastColumn="0"/>
             </w:pPr>
             <w:r>
               <w:t>Configuration Administrator</w:t>
@@ -2917,7 +2943,7 @@
       <w:tr>
         <w:tc>
           <w:tcPr>
-            <w:cnfStyle w:val="001000000000"/>
+            <w:cnfStyle w:val="001000000000" w:firstRow="0" w:lastRow="0" w:firstColumn="1" w:lastColumn="0" w:oddVBand="0" w:evenVBand="0" w:oddHBand="0" w:evenHBand="0" w:firstRowFirstColumn="0" w:firstRowLastColumn="0" w:lastRowFirstColumn="0" w:lastRowLastColumn="0"/>
             <w:tcW w:w="1096" w:type="dxa"/>
             <w:shd w:val="clear" w:color="auto" w:fill="auto"/>
           </w:tcPr>
@@ -2939,7 +2965,7 @@
           </w:tcPr>
           <w:p>
             <w:pPr>
-              <w:cnfStyle w:val="000000000000"/>
+              <w:cnfStyle w:val="000000000000" w:firstRow="0" w:lastRow="0" w:firstColumn="0" w:lastColumn="0" w:oddVBand="0" w:evenVBand="0" w:oddHBand="0" w:evenHBand="0" w:firstRowFirstColumn="0" w:firstRowLastColumn="0" w:lastRowFirstColumn="0" w:lastRowLastColumn="0"/>
             </w:pPr>
             <w:r>
               <w:t>Ensure that backups can be restored successfully</w:t>
@@ -2956,7 +2982,7 @@
           </w:tcPr>
           <w:p>
             <w:pPr>
-              <w:cnfStyle w:val="000000000000"/>
+              <w:cnfStyle w:val="000000000000" w:firstRow="0" w:lastRow="0" w:firstColumn="0" w:lastColumn="0" w:oddVBand="0" w:evenVBand="0" w:oddHBand="0" w:evenHBand="0" w:firstRowFirstColumn="0" w:firstRowLastColumn="0" w:lastRowFirstColumn="0" w:lastRowLastColumn="0"/>
             </w:pPr>
             <w:r>
               <w:t>Configuration Administrator</w:t>
@@ -2966,11 +2992,11 @@
       </w:tr>
       <w:tr>
         <w:trPr>
-          <w:cnfStyle w:val="000000100000"/>
+          <w:cnfStyle w:val="000000100000" w:firstRow="0" w:lastRow="0" w:firstColumn="0" w:lastColumn="0" w:oddVBand="0" w:evenVBand="0" w:oddHBand="1" w:evenHBand="0" w:firstRowFirstColumn="0" w:firstRowLastColumn="0" w:lastRowFirstColumn="0" w:lastRowLastColumn="0"/>
         </w:trPr>
         <w:tc>
           <w:tcPr>
-            <w:cnfStyle w:val="001000000000"/>
+            <w:cnfStyle w:val="001000000000" w:firstRow="0" w:lastRow="0" w:firstColumn="1" w:lastColumn="0" w:oddVBand="0" w:evenVBand="0" w:oddHBand="0" w:evenHBand="0" w:firstRowFirstColumn="0" w:firstRowLastColumn="0" w:lastRowFirstColumn="0" w:lastRowLastColumn="0"/>
             <w:tcW w:w="1096" w:type="dxa"/>
             <w:tcBorders>
               <w:top w:val="none" w:sz="0" w:space="0" w:color="auto"/>
@@ -2996,7 +3022,7 @@
           </w:tcPr>
           <w:p>
             <w:pPr>
-              <w:cnfStyle w:val="000000100000"/>
+              <w:cnfStyle w:val="000000100000" w:firstRow="0" w:lastRow="0" w:firstColumn="0" w:lastColumn="0" w:oddVBand="0" w:evenVBand="0" w:oddHBand="1" w:evenHBand="0" w:firstRowFirstColumn="0" w:firstRowLastColumn="0" w:lastRowFirstColumn="0" w:lastRowLastColumn="0"/>
               <w:rPr>
                 <w:rFonts w:asciiTheme="minorHAnsi" w:hAnsiTheme="minorHAnsi" w:cstheme="minorHAnsi"/>
                 <w:b/>
@@ -3023,7 +3049,7 @@
           </w:tcPr>
           <w:p>
             <w:pPr>
-              <w:cnfStyle w:val="000000100000"/>
+              <w:cnfStyle w:val="000000100000" w:firstRow="0" w:lastRow="0" w:firstColumn="0" w:lastColumn="0" w:oddVBand="0" w:evenVBand="0" w:oddHBand="1" w:evenHBand="0" w:firstRowFirstColumn="0" w:firstRowLastColumn="0" w:lastRowFirstColumn="0" w:lastRowLastColumn="0"/>
             </w:pPr>
           </w:p>
         </w:tc>
@@ -3031,7 +3057,7 @@
       <w:tr>
         <w:tc>
           <w:tcPr>
-            <w:cnfStyle w:val="001000000000"/>
+            <w:cnfStyle w:val="001000000000" w:firstRow="0" w:lastRow="0" w:firstColumn="1" w:lastColumn="0" w:oddVBand="0" w:evenVBand="0" w:oddHBand="0" w:evenHBand="0" w:firstRowFirstColumn="0" w:firstRowLastColumn="0" w:lastRowFirstColumn="0" w:lastRowLastColumn="0"/>
             <w:tcW w:w="1096" w:type="dxa"/>
           </w:tcPr>
           <w:p>
@@ -3052,7 +3078,7 @@
           <w:p>
             <w:pPr>
               <w:ind w:left="34"/>
-              <w:cnfStyle w:val="000000000000"/>
+              <w:cnfStyle w:val="000000000000" w:firstRow="0" w:lastRow="0" w:firstColumn="0" w:lastColumn="0" w:oddVBand="0" w:evenVBand="0" w:oddHBand="0" w:evenHBand="0" w:firstRowFirstColumn="0" w:firstRowLastColumn="0" w:lastRowFirstColumn="0" w:lastRowLastColumn="0"/>
               <w:rPr>
                 <w:rFonts w:asciiTheme="minorHAnsi" w:hAnsiTheme="minorHAnsi" w:cstheme="minorHAnsi"/>
               </w:rPr>
@@ -3077,7 +3103,7 @@
           </w:tcPr>
           <w:p>
             <w:pPr>
-              <w:cnfStyle w:val="000000000000"/>
+              <w:cnfStyle w:val="000000000000" w:firstRow="0" w:lastRow="0" w:firstColumn="0" w:lastColumn="0" w:oddVBand="0" w:evenVBand="0" w:oddHBand="0" w:evenHBand="0" w:firstRowFirstColumn="0" w:firstRowLastColumn="0" w:lastRowFirstColumn="0" w:lastRowLastColumn="0"/>
             </w:pPr>
             <w:r>
               <w:t>Configuration Administrator</w:t>
@@ -3087,11 +3113,11 @@
       </w:tr>
       <w:tr>
         <w:trPr>
-          <w:cnfStyle w:val="000000100000"/>
+          <w:cnfStyle w:val="000000100000" w:firstRow="0" w:lastRow="0" w:firstColumn="0" w:lastColumn="0" w:oddVBand="0" w:evenVBand="0" w:oddHBand="1" w:evenHBand="0" w:firstRowFirstColumn="0" w:firstRowLastColumn="0" w:lastRowFirstColumn="0" w:lastRowLastColumn="0"/>
         </w:trPr>
         <w:tc>
           <w:tcPr>
-            <w:cnfStyle w:val="001000000000"/>
+            <w:cnfStyle w:val="001000000000" w:firstRow="0" w:lastRow="0" w:firstColumn="1" w:lastColumn="0" w:oddVBand="0" w:evenVBand="0" w:oddHBand="0" w:evenHBand="0" w:firstRowFirstColumn="0" w:firstRowLastColumn="0" w:lastRowFirstColumn="0" w:lastRowLastColumn="0"/>
             <w:tcW w:w="1096" w:type="dxa"/>
             <w:tcBorders>
               <w:top w:val="none" w:sz="0" w:space="0" w:color="auto"/>
@@ -3121,7 +3147,7 @@
           <w:p>
             <w:pPr>
               <w:ind w:left="34"/>
-              <w:cnfStyle w:val="000000100000"/>
+              <w:cnfStyle w:val="000000100000" w:firstRow="0" w:lastRow="0" w:firstColumn="0" w:lastColumn="0" w:oddVBand="0" w:evenVBand="0" w:oddHBand="1" w:evenHBand="0" w:firstRowFirstColumn="0" w:firstRowLastColumn="0" w:lastRowFirstColumn="0" w:lastRowLastColumn="0"/>
               <w:rPr>
                 <w:rFonts w:asciiTheme="minorHAnsi" w:hAnsiTheme="minorHAnsi" w:cstheme="minorHAnsi"/>
               </w:rPr>
@@ -3145,7 +3171,7 @@
           </w:tcPr>
           <w:p>
             <w:pPr>
-              <w:cnfStyle w:val="000000100000"/>
+              <w:cnfStyle w:val="000000100000" w:firstRow="0" w:lastRow="0" w:firstColumn="0" w:lastColumn="0" w:oddVBand="0" w:evenVBand="0" w:oddHBand="1" w:evenHBand="0" w:firstRowFirstColumn="0" w:firstRowLastColumn="0" w:lastRowFirstColumn="0" w:lastRowLastColumn="0"/>
             </w:pPr>
             <w:r>
               <w:t>Configuration Administrator</w:t>
@@ -3156,7 +3182,7 @@
       <w:tr>
         <w:tc>
           <w:tcPr>
-            <w:cnfStyle w:val="001000000000"/>
+            <w:cnfStyle w:val="001000000000" w:firstRow="0" w:lastRow="0" w:firstColumn="1" w:lastColumn="0" w:oddVBand="0" w:evenVBand="0" w:oddHBand="0" w:evenHBand="0" w:firstRowFirstColumn="0" w:firstRowLastColumn="0" w:lastRowFirstColumn="0" w:lastRowLastColumn="0"/>
             <w:tcW w:w="1096" w:type="dxa"/>
             <w:shd w:val="clear" w:color="auto" w:fill="B8CCE4" w:themeFill="accent1" w:themeFillTint="66"/>
           </w:tcPr>
@@ -3176,7 +3202,7 @@
               <w:tabs>
                 <w:tab w:val="left" w:pos="623"/>
               </w:tabs>
-              <w:cnfStyle w:val="000000000000"/>
+              <w:cnfStyle w:val="000000000000" w:firstRow="0" w:lastRow="0" w:firstColumn="0" w:lastColumn="0" w:oddVBand="0" w:evenVBand="0" w:oddHBand="0" w:evenHBand="0" w:firstRowFirstColumn="0" w:firstRowLastColumn="0" w:lastRowFirstColumn="0" w:lastRowLastColumn="0"/>
               <w:rPr>
                 <w:rFonts w:asciiTheme="minorHAnsi" w:hAnsiTheme="minorHAnsi" w:cstheme="minorHAnsi"/>
                 <w:b/>
@@ -3205,18 +3231,18 @@
           </w:tcPr>
           <w:p>
             <w:pPr>
-              <w:cnfStyle w:val="000000000000"/>
+              <w:cnfStyle w:val="000000000000" w:firstRow="0" w:lastRow="0" w:firstColumn="0" w:lastColumn="0" w:oddVBand="0" w:evenVBand="0" w:oddHBand="0" w:evenHBand="0" w:firstRowFirstColumn="0" w:firstRowLastColumn="0" w:lastRowFirstColumn="0" w:lastRowLastColumn="0"/>
             </w:pPr>
           </w:p>
         </w:tc>
       </w:tr>
       <w:tr>
         <w:trPr>
-          <w:cnfStyle w:val="000000100000"/>
+          <w:cnfStyle w:val="000000100000" w:firstRow="0" w:lastRow="0" w:firstColumn="0" w:lastColumn="0" w:oddVBand="0" w:evenVBand="0" w:oddHBand="1" w:evenHBand="0" w:firstRowFirstColumn="0" w:firstRowLastColumn="0" w:lastRowFirstColumn="0" w:lastRowLastColumn="0"/>
         </w:trPr>
         <w:tc>
           <w:tcPr>
-            <w:cnfStyle w:val="001000000000"/>
+            <w:cnfStyle w:val="001000000000" w:firstRow="0" w:lastRow="0" w:firstColumn="1" w:lastColumn="0" w:oddVBand="0" w:evenVBand="0" w:oddHBand="0" w:evenHBand="0" w:firstRowFirstColumn="0" w:firstRowLastColumn="0" w:lastRowFirstColumn="0" w:lastRowLastColumn="0"/>
             <w:tcW w:w="1096" w:type="dxa"/>
             <w:tcBorders>
               <w:top w:val="none" w:sz="0" w:space="0" w:color="auto"/>
@@ -3249,7 +3275,7 @@
                 <w:tab w:val="left" w:pos="623"/>
               </w:tabs>
               <w:ind w:left="34"/>
-              <w:cnfStyle w:val="000000100000"/>
+              <w:cnfStyle w:val="000000100000" w:firstRow="0" w:lastRow="0" w:firstColumn="0" w:lastColumn="0" w:oddVBand="0" w:evenVBand="0" w:oddHBand="1" w:evenHBand="0" w:firstRowFirstColumn="0" w:firstRowLastColumn="0" w:lastRowFirstColumn="0" w:lastRowLastColumn="0"/>
               <w:rPr>
                 <w:rFonts w:asciiTheme="minorHAnsi" w:hAnsiTheme="minorHAnsi" w:cstheme="minorHAnsi"/>
                 <w:bCs/>
@@ -3275,7 +3301,7 @@
           </w:tcPr>
           <w:p>
             <w:pPr>
-              <w:cnfStyle w:val="000000100000"/>
+              <w:cnfStyle w:val="000000100000" w:firstRow="0" w:lastRow="0" w:firstColumn="0" w:lastColumn="0" w:oddVBand="0" w:evenVBand="0" w:oddHBand="1" w:evenHBand="0" w:firstRowFirstColumn="0" w:firstRowLastColumn="0" w:lastRowFirstColumn="0" w:lastRowLastColumn="0"/>
             </w:pPr>
             <w:r>
               <w:t>Configuration Administrator</w:t>
@@ -3286,7 +3312,7 @@
       <w:tr>
         <w:tc>
           <w:tcPr>
-            <w:cnfStyle w:val="001000000000"/>
+            <w:cnfStyle w:val="001000000000" w:firstRow="0" w:lastRow="0" w:firstColumn="1" w:lastColumn="0" w:oddVBand="0" w:evenVBand="0" w:oddHBand="0" w:evenHBand="0" w:firstRowFirstColumn="0" w:firstRowLastColumn="0" w:lastRowFirstColumn="0" w:lastRowLastColumn="0"/>
             <w:tcW w:w="1096" w:type="dxa"/>
           </w:tcPr>
           <w:p>
@@ -3310,7 +3336,7 @@
                 <w:tab w:val="left" w:pos="623"/>
               </w:tabs>
               <w:ind w:left="34"/>
-              <w:cnfStyle w:val="000000000000"/>
+              <w:cnfStyle w:val="000000000000" w:firstRow="0" w:lastRow="0" w:firstColumn="0" w:lastColumn="0" w:oddVBand="0" w:evenVBand="0" w:oddHBand="0" w:evenHBand="0" w:firstRowFirstColumn="0" w:firstRowLastColumn="0" w:lastRowFirstColumn="0" w:lastRowLastColumn="0"/>
               <w:rPr>
                 <w:rFonts w:asciiTheme="minorHAnsi" w:hAnsiTheme="minorHAnsi" w:cstheme="minorHAnsi"/>
                 <w:bCs/>
@@ -3338,7 +3364,7 @@
           </w:tcPr>
           <w:p>
             <w:pPr>
-              <w:cnfStyle w:val="000000000000"/>
+              <w:cnfStyle w:val="000000000000" w:firstRow="0" w:lastRow="0" w:firstColumn="0" w:lastColumn="0" w:oddVBand="0" w:evenVBand="0" w:oddHBand="0" w:evenHBand="0" w:firstRowFirstColumn="0" w:firstRowLastColumn="0" w:lastRowFirstColumn="0" w:lastRowLastColumn="0"/>
             </w:pPr>
             <w:r>
               <w:t>Configuration Administrator</w:t>
@@ -3348,11 +3374,11 @@
       </w:tr>
       <w:tr>
         <w:trPr>
-          <w:cnfStyle w:val="000000100000"/>
+          <w:cnfStyle w:val="000000100000" w:firstRow="0" w:lastRow="0" w:firstColumn="0" w:lastColumn="0" w:oddVBand="0" w:evenVBand="0" w:oddHBand="1" w:evenHBand="0" w:firstRowFirstColumn="0" w:firstRowLastColumn="0" w:lastRowFirstColumn="0" w:lastRowLastColumn="0"/>
         </w:trPr>
         <w:tc>
           <w:tcPr>
-            <w:cnfStyle w:val="001000000000"/>
+            <w:cnfStyle w:val="001000000000" w:firstRow="0" w:lastRow="0" w:firstColumn="1" w:lastColumn="0" w:oddVBand="0" w:evenVBand="0" w:oddHBand="0" w:evenHBand="0" w:firstRowFirstColumn="0" w:firstRowLastColumn="0" w:lastRowFirstColumn="0" w:lastRowLastColumn="0"/>
             <w:tcW w:w="1096" w:type="dxa"/>
             <w:tcBorders>
               <w:top w:val="none" w:sz="0" w:space="0" w:color="auto"/>
@@ -3385,7 +3411,7 @@
                 <w:tab w:val="left" w:pos="623"/>
               </w:tabs>
               <w:ind w:left="34"/>
-              <w:cnfStyle w:val="000000100000"/>
+              <w:cnfStyle w:val="000000100000" w:firstRow="0" w:lastRow="0" w:firstColumn="0" w:lastColumn="0" w:oddVBand="0" w:evenVBand="0" w:oddHBand="1" w:evenHBand="0" w:firstRowFirstColumn="0" w:firstRowLastColumn="0" w:lastRowFirstColumn="0" w:lastRowLastColumn="0"/>
               <w:rPr>
                 <w:rFonts w:asciiTheme="minorHAnsi" w:hAnsiTheme="minorHAnsi" w:cstheme="minorHAnsi"/>
                 <w:bCs/>
@@ -3411,7 +3437,7 @@
           </w:tcPr>
           <w:p>
             <w:pPr>
-              <w:cnfStyle w:val="000000100000"/>
+              <w:cnfStyle w:val="000000100000" w:firstRow="0" w:lastRow="0" w:firstColumn="0" w:lastColumn="0" w:oddVBand="0" w:evenVBand="0" w:oddHBand="1" w:evenHBand="0" w:firstRowFirstColumn="0" w:firstRowLastColumn="0" w:lastRowFirstColumn="0" w:lastRowLastColumn="0"/>
             </w:pPr>
             <w:r>
               <w:t>Configuration Administrator</w:t>
@@ -3422,7 +3448,7 @@
       <w:tr>
         <w:tc>
           <w:tcPr>
-            <w:cnfStyle w:val="001000000000"/>
+            <w:cnfStyle w:val="001000000000" w:firstRow="0" w:lastRow="0" w:firstColumn="1" w:lastColumn="0" w:oddVBand="0" w:evenVBand="0" w:oddHBand="0" w:evenHBand="0" w:firstRowFirstColumn="0" w:firstRowLastColumn="0" w:lastRowFirstColumn="0" w:lastRowLastColumn="0"/>
             <w:tcW w:w="1096" w:type="dxa"/>
             <w:shd w:val="clear" w:color="auto" w:fill="B8CCE4" w:themeFill="accent1" w:themeFillTint="66"/>
           </w:tcPr>
@@ -3443,7 +3469,7 @@
           </w:tcPr>
           <w:p>
             <w:pPr>
-              <w:cnfStyle w:val="000000000000"/>
+              <w:cnfStyle w:val="000000000000" w:firstRow="0" w:lastRow="0" w:firstColumn="0" w:lastColumn="0" w:oddVBand="0" w:evenVBand="0" w:oddHBand="0" w:evenHBand="0" w:firstRowFirstColumn="0" w:firstRowLastColumn="0" w:lastRowFirstColumn="0" w:lastRowLastColumn="0"/>
               <w:rPr>
                 <w:bCs/>
               </w:rPr>
@@ -3465,18 +3491,18 @@
           <w:p>
             <w:pPr>
               <w:pStyle w:val="ListParagraph"/>
-              <w:cnfStyle w:val="000000000000"/>
+              <w:cnfStyle w:val="000000000000" w:firstRow="0" w:lastRow="0" w:firstColumn="0" w:lastColumn="0" w:oddVBand="0" w:evenVBand="0" w:oddHBand="0" w:evenHBand="0" w:firstRowFirstColumn="0" w:firstRowLastColumn="0" w:lastRowFirstColumn="0" w:lastRowLastColumn="0"/>
             </w:pPr>
           </w:p>
         </w:tc>
       </w:tr>
       <w:tr>
         <w:trPr>
-          <w:cnfStyle w:val="000000100000"/>
+          <w:cnfStyle w:val="000000100000" w:firstRow="0" w:lastRow="0" w:firstColumn="0" w:lastColumn="0" w:oddVBand="0" w:evenVBand="0" w:oddHBand="1" w:evenHBand="0" w:firstRowFirstColumn="0" w:firstRowLastColumn="0" w:lastRowFirstColumn="0" w:lastRowLastColumn="0"/>
         </w:trPr>
         <w:tc>
           <w:tcPr>
-            <w:cnfStyle w:val="001000000000"/>
+            <w:cnfStyle w:val="001000000000" w:firstRow="0" w:lastRow="0" w:firstColumn="1" w:lastColumn="0" w:oddVBand="0" w:evenVBand="0" w:oddHBand="0" w:evenHBand="0" w:firstRowFirstColumn="0" w:firstRowLastColumn="0" w:lastRowFirstColumn="0" w:lastRowLastColumn="0"/>
             <w:tcW w:w="1096" w:type="dxa"/>
             <w:tcBorders>
               <w:top w:val="none" w:sz="0" w:space="0" w:color="auto"/>
@@ -3511,7 +3537,7 @@
           </w:tcPr>
           <w:p>
             <w:pPr>
-              <w:cnfStyle w:val="000000100000"/>
+              <w:cnfStyle w:val="000000100000" w:firstRow="0" w:lastRow="0" w:firstColumn="0" w:lastColumn="0" w:oddVBand="0" w:evenVBand="0" w:oddHBand="1" w:evenHBand="0" w:firstRowFirstColumn="0" w:firstRowLastColumn="0" w:lastRowFirstColumn="0" w:lastRowLastColumn="0"/>
               <w:rPr>
                 <w:rFonts w:asciiTheme="minorHAnsi" w:hAnsiTheme="minorHAnsi" w:cstheme="minorHAnsi"/>
                 <w:b/>
@@ -3543,7 +3569,7 @@
           </w:tcPr>
           <w:p>
             <w:pPr>
-              <w:cnfStyle w:val="000000100000"/>
+              <w:cnfStyle w:val="000000100000" w:firstRow="0" w:lastRow="0" w:firstColumn="0" w:lastColumn="0" w:oddVBand="0" w:evenVBand="0" w:oddHBand="1" w:evenHBand="0" w:firstRowFirstColumn="0" w:firstRowLastColumn="0" w:lastRowFirstColumn="0" w:lastRowLastColumn="0"/>
             </w:pPr>
             <w:r>
               <w:t>Users</w:t>
@@ -3554,7 +3580,7 @@
       <w:tr>
         <w:tc>
           <w:tcPr>
-            <w:cnfStyle w:val="001000000000"/>
+            <w:cnfStyle w:val="001000000000" w:firstRow="0" w:lastRow="0" w:firstColumn="1" w:lastColumn="0" w:oddVBand="0" w:evenVBand="0" w:oddHBand="0" w:evenHBand="0" w:firstRowFirstColumn="0" w:firstRowLastColumn="0" w:lastRowFirstColumn="0" w:lastRowLastColumn="0"/>
             <w:tcW w:w="1096" w:type="dxa"/>
             <w:shd w:val="clear" w:color="auto" w:fill="auto"/>
           </w:tcPr>
@@ -3580,7 +3606,7 @@
           </w:tcPr>
           <w:p>
             <w:pPr>
-              <w:cnfStyle w:val="000000000000"/>
+              <w:cnfStyle w:val="000000000000" w:firstRow="0" w:lastRow="0" w:firstColumn="0" w:lastColumn="0" w:oddVBand="0" w:evenVBand="0" w:oddHBand="0" w:evenHBand="0" w:firstRowFirstColumn="0" w:firstRowLastColumn="0" w:lastRowFirstColumn="0" w:lastRowLastColumn="0"/>
             </w:pPr>
             <w:r>
               <w:t>The latest backups are used to restore the file/files. The data is verified with respect to the file properties and contents specified by the user</w:t>
@@ -3594,7 +3620,7 @@
           </w:tcPr>
           <w:p>
             <w:pPr>
-              <w:cnfStyle w:val="000000000000"/>
+              <w:cnfStyle w:val="000000000000" w:firstRow="0" w:lastRow="0" w:firstColumn="0" w:lastColumn="0" w:oddVBand="0" w:evenVBand="0" w:oddHBand="0" w:evenHBand="0" w:firstRowFirstColumn="0" w:firstRowLastColumn="0" w:lastRowFirstColumn="0" w:lastRowLastColumn="0"/>
             </w:pPr>
             <w:r>
               <w:t>Configuration Administrator</w:t>
@@ -3627,11 +3653,11 @@
       <w:pPr>
         <w:pStyle w:val="Heading1"/>
       </w:pPr>
-      <w:bookmarkStart w:id="6" w:name="_Toc424373775"/>
+      <w:bookmarkStart w:id="7" w:name="_Toc424373775"/>
       <w:r>
         <w:t>Verification</w:t>
       </w:r>
-      <w:bookmarkEnd w:id="6"/>
+      <w:bookmarkEnd w:id="7"/>
     </w:p>
     <w:p>
       <w:pPr>
@@ -3691,11 +3717,11 @@
       <w:pPr>
         <w:pStyle w:val="Heading1"/>
       </w:pPr>
-      <w:bookmarkStart w:id="7" w:name="_Toc424373776"/>
+      <w:bookmarkStart w:id="8" w:name="_Toc424373776"/>
       <w:r>
         <w:t>Guidelines</w:t>
       </w:r>
-      <w:bookmarkEnd w:id="7"/>
+      <w:bookmarkEnd w:id="8"/>
     </w:p>
     <w:p>
       <w:pPr>
@@ -3703,7 +3729,7 @@
           <w:lang w:eastAsia="en-IN"/>
         </w:rPr>
       </w:pPr>
-      <w:bookmarkStart w:id="8" w:name="_Toc268344821"/>
+      <w:bookmarkStart w:id="9" w:name="_Toc268344821"/>
       <w:r>
         <w:rPr>
           <w:lang w:eastAsia="en-IN"/>
@@ -3730,15 +3756,15 @@
           <w:lang w:eastAsia="en-IN"/>
         </w:rPr>
       </w:pPr>
-      <w:bookmarkStart w:id="9" w:name="_Toc424373777"/>
+      <w:bookmarkStart w:id="10" w:name="_Toc424373777"/>
       <w:r>
         <w:rPr>
           <w:lang w:eastAsia="en-IN"/>
         </w:rPr>
         <w:t>Definitions</w:t>
       </w:r>
-      <w:bookmarkEnd w:id="8"/>
       <w:bookmarkEnd w:id="9"/>
+      <w:bookmarkEnd w:id="10"/>
     </w:p>
     <w:p>
       <w:pPr>
@@ -3751,13 +3777,13 @@
           <w:lang w:eastAsia="en-IN"/>
         </w:rPr>
       </w:pPr>
-      <w:bookmarkStart w:id="10" w:name="_Toc268344822"/>
-      <w:bookmarkStart w:id="11" w:name="_Toc424373778"/>
+      <w:bookmarkStart w:id="11" w:name="_Toc268344822"/>
+      <w:bookmarkStart w:id="12" w:name="_Toc424373778"/>
       <w:r>
         <w:t>Data Backup</w:t>
       </w:r>
-      <w:bookmarkEnd w:id="10"/>
       <w:bookmarkEnd w:id="11"/>
+      <w:bookmarkEnd w:id="12"/>
     </w:p>
     <w:p>
       <w:pPr>
@@ -3788,13 +3814,13 @@
       <w:pPr>
         <w:pStyle w:val="Heading3"/>
       </w:pPr>
-      <w:bookmarkStart w:id="12" w:name="_Toc268344823"/>
-      <w:bookmarkStart w:id="13" w:name="_Toc424373779"/>
+      <w:bookmarkStart w:id="13" w:name="_Toc268344823"/>
+      <w:bookmarkStart w:id="14" w:name="_Toc424373779"/>
       <w:r>
         <w:t>Data Archival</w:t>
       </w:r>
-      <w:bookmarkEnd w:id="12"/>
       <w:bookmarkEnd w:id="13"/>
+      <w:bookmarkEnd w:id="14"/>
     </w:p>
     <w:p>
       <w:pPr>
@@ -3849,13 +3875,13 @@
       <w:pPr>
         <w:pStyle w:val="Heading3"/>
       </w:pPr>
-      <w:bookmarkStart w:id="14" w:name="_Toc268344824"/>
-      <w:bookmarkStart w:id="15" w:name="_Toc424373780"/>
+      <w:bookmarkStart w:id="15" w:name="_Toc268344824"/>
+      <w:bookmarkStart w:id="16" w:name="_Toc424373780"/>
       <w:r>
         <w:t>Data Restoration</w:t>
       </w:r>
-      <w:bookmarkEnd w:id="14"/>
       <w:bookmarkEnd w:id="15"/>
+      <w:bookmarkEnd w:id="16"/>
     </w:p>
     <w:p>
       <w:pPr>
@@ -3890,16 +3916,16 @@
           <w:lang w:eastAsia="en-IN"/>
         </w:rPr>
       </w:pPr>
-      <w:bookmarkStart w:id="16" w:name="_Toc268344825"/>
-      <w:bookmarkStart w:id="17" w:name="_Toc424373781"/>
+      <w:bookmarkStart w:id="17" w:name="_Toc268344825"/>
+      <w:bookmarkStart w:id="18" w:name="_Toc424373781"/>
       <w:r>
         <w:rPr>
           <w:lang w:eastAsia="en-IN"/>
         </w:rPr>
         <w:t>Timing</w:t>
       </w:r>
-      <w:bookmarkEnd w:id="16"/>
       <w:bookmarkEnd w:id="17"/>
+      <w:bookmarkEnd w:id="18"/>
     </w:p>
     <w:p>
       <w:pPr>
@@ -3925,16 +3951,16 @@
           <w:bCs w:val="0"/>
         </w:rPr>
       </w:pPr>
-      <w:bookmarkStart w:id="18" w:name="_Toc268344826"/>
-      <w:bookmarkStart w:id="19" w:name="_Toc424373782"/>
+      <w:bookmarkStart w:id="19" w:name="_Toc268344826"/>
+      <w:bookmarkStart w:id="20" w:name="_Toc424373782"/>
       <w:r>
         <w:rPr>
           <w:rStyle w:val="Heading2Char"/>
         </w:rPr>
         <w:t>Storage</w:t>
       </w:r>
-      <w:bookmarkEnd w:id="18"/>
       <w:bookmarkEnd w:id="19"/>
+      <w:bookmarkEnd w:id="20"/>
       <w:r>
         <w:rPr>
           <w:rStyle w:val="Heading2Char"/>
@@ -3983,14 +4009,14 @@
       <w:pPr>
         <w:spacing w:after="0"/>
       </w:pPr>
-      <w:bookmarkStart w:id="20" w:name="_Toc424373783"/>
+      <w:bookmarkStart w:id="21" w:name="_Toc424373783"/>
       <w:r>
         <w:rPr>
           <w:rStyle w:val="Heading2Char"/>
         </w:rPr>
         <w:t>Tape Drive Cleaning</w:t>
       </w:r>
-      <w:bookmarkEnd w:id="20"/>
+      <w:bookmarkEnd w:id="21"/>
       <w:r>
         <w:rPr>
           <w:rStyle w:val="Heading2Char"/>
@@ -4005,14 +4031,14 @@
       <w:pPr>
         <w:pStyle w:val="Heading2"/>
       </w:pPr>
-      <w:bookmarkStart w:id="21" w:name="_Toc268344827"/>
-      <w:bookmarkStart w:id="22" w:name="_Toc424373784"/>
+      <w:bookmarkStart w:id="22" w:name="_Toc268344827"/>
+      <w:bookmarkStart w:id="23" w:name="_Toc424373784"/>
       <w:r>
         <w:lastRenderedPageBreak/>
         <w:t>Age of tapes</w:t>
       </w:r>
-      <w:bookmarkEnd w:id="21"/>
       <w:bookmarkEnd w:id="22"/>
+      <w:bookmarkEnd w:id="23"/>
     </w:p>
     <w:p>
       <w:pPr>
@@ -4043,14 +4069,14 @@
           <w:lang w:eastAsia="en-IN"/>
         </w:rPr>
       </w:pPr>
-      <w:bookmarkStart w:id="23" w:name="_Toc424373785"/>
+      <w:bookmarkStart w:id="24" w:name="_Toc424373785"/>
       <w:r>
         <w:rPr>
           <w:lang w:eastAsia="en-IN"/>
         </w:rPr>
         <w:t>Subversion Backups and Live Replication</w:t>
       </w:r>
-      <w:bookmarkEnd w:id="23"/>
+      <w:bookmarkEnd w:id="24"/>
     </w:p>
     <w:p>
       <w:pPr>
@@ -4103,7 +4129,63 @@
         <w:rPr>
           <w:lang w:eastAsia="en-IN"/>
         </w:rPr>
-        <w:t>Initialize svnsync with the destination(created in step 1 above) and the source repository(the repository which needs to be backed up) paths using “svnsync init &lt;dest&gt; &lt;source&gt;</w:t>
+        <w:t xml:space="preserve">Initialize </w:t>
+      </w:r>
+      <w:proofErr w:type="spellStart"/>
+      <w:r>
+        <w:rPr>
+          <w:lang w:eastAsia="en-IN"/>
+        </w:rPr>
+        <w:t>svnsync</w:t>
+      </w:r>
+      <w:proofErr w:type="spellEnd"/>
+      <w:r>
+        <w:rPr>
+          <w:lang w:eastAsia="en-IN"/>
+        </w:rPr>
+        <w:t xml:space="preserve"> with the destination(created in step 1 above) and the source repository(the repository which needs to be backed up) paths using “</w:t>
+      </w:r>
+      <w:proofErr w:type="spellStart"/>
+      <w:r>
+        <w:rPr>
+          <w:lang w:eastAsia="en-IN"/>
+        </w:rPr>
+        <w:t>svnsync</w:t>
+      </w:r>
+      <w:proofErr w:type="spellEnd"/>
+      <w:r>
+        <w:rPr>
+          <w:lang w:eastAsia="en-IN"/>
+        </w:rPr>
+        <w:t xml:space="preserve"> </w:t>
+      </w:r>
+      <w:proofErr w:type="spellStart"/>
+      <w:r>
+        <w:rPr>
+          <w:lang w:eastAsia="en-IN"/>
+        </w:rPr>
+        <w:t>init</w:t>
+      </w:r>
+      <w:proofErr w:type="spellEnd"/>
+      <w:r>
+        <w:rPr>
+          <w:lang w:eastAsia="en-IN"/>
+        </w:rPr>
+        <w:t xml:space="preserve"> &lt;</w:t>
+      </w:r>
+      <w:proofErr w:type="spellStart"/>
+      <w:r>
+        <w:rPr>
+          <w:lang w:eastAsia="en-IN"/>
+        </w:rPr>
+        <w:t>dest</w:t>
+      </w:r>
+      <w:proofErr w:type="spellEnd"/>
+      <w:r>
+        <w:rPr>
+          <w:lang w:eastAsia="en-IN"/>
+        </w:rPr>
+        <w:t>&gt; &lt;source&gt;</w:t>
       </w:r>
     </w:p>
     <w:p>
@@ -4121,15 +4203,35 @@
         <w:rPr>
           <w:lang w:eastAsia="en-IN"/>
         </w:rPr>
-        <w:t>Create a backup script with the command line “svnsync sync &lt;dest&gt;” and schedule the same to run with desired periodicity. The destination repository will be an exact image of the source repository at t</w:t>
-      </w:r>
-      <w:bookmarkStart w:id="24" w:name="_GoBack"/>
-      <w:bookmarkEnd w:id="24"/>
-      <w:r>
-        <w:rPr>
-          <w:lang w:eastAsia="en-IN"/>
-        </w:rPr>
-        <w:t>his point.</w:t>
+        <w:t>Create a backup script with the command line “</w:t>
+      </w:r>
+      <w:proofErr w:type="spellStart"/>
+      <w:r>
+        <w:rPr>
+          <w:lang w:eastAsia="en-IN"/>
+        </w:rPr>
+        <w:t>svnsync</w:t>
+      </w:r>
+      <w:proofErr w:type="spellEnd"/>
+      <w:r>
+        <w:rPr>
+          <w:lang w:eastAsia="en-IN"/>
+        </w:rPr>
+        <w:t xml:space="preserve"> sync &lt;</w:t>
+      </w:r>
+      <w:proofErr w:type="spellStart"/>
+      <w:r>
+        <w:rPr>
+          <w:lang w:eastAsia="en-IN"/>
+        </w:rPr>
+        <w:t>dest</w:t>
+      </w:r>
+      <w:proofErr w:type="spellEnd"/>
+      <w:r>
+        <w:rPr>
+          <w:lang w:eastAsia="en-IN"/>
+        </w:rPr>
+        <w:t>&gt;” and schedule the same to run with desired periodicity. The destination repository will be an exact image of the source repository at this point.</w:t>
       </w:r>
     </w:p>
     <w:p>
@@ -4144,7 +4246,7 @@
         </w:rPr>
         <w:t>Refer “Repository Replication” section in “Repository Administration” chapter of the official “</w:t>
       </w:r>
-      <w:hyperlink r:id="rId13" w:history="1">
+      <w:hyperlink r:id="rId14" w:history="1">
         <w:r>
           <w:rPr>
             <w:rStyle w:val="Hyperlink"/>
@@ -4580,8 +4682,8 @@
       </w:r>
     </w:p>
     <w:sectPr>
-      <w:headerReference w:type="default" r:id="rId14"/>
-      <w:footerReference w:type="default" r:id="rId15"/>
+      <w:headerReference w:type="default" r:id="rId15"/>
+      <w:footerReference w:type="default" r:id="rId16"/>
       <w:pgSz w:w="12240" w:h="15840" w:code="1"/>
       <w:pgMar w:top="1440" w:right="1440" w:bottom="1440" w:left="1440" w:header="720" w:footer="720" w:gutter="0"/>
       <w:pgNumType w:start="0"/>
@@ -4594,7 +4696,7 @@
 </file>
 
 <file path=word/endnotes.xml><?xml version="1.0" encoding="utf-8"?>
-<w:endnotes xmlns:ve="http://schemas.openxmlformats.org/markup-compatibility/2006" xmlns:o="urn:schemas-microsoft-com:office:office" xmlns:r="http://schemas.openxmlformats.org/officeDocument/2006/relationships" xmlns:m="http://schemas.openxmlformats.org/officeDocument/2006/math" xmlns:v="urn:schemas-microsoft-com:vml" xmlns:wp="http://schemas.openxmlformats.org/drawingml/2006/wordprocessingDrawing" xmlns:w10="urn:schemas-microsoft-com:office:word" xmlns:w="http://schemas.openxmlformats.org/wordprocessingml/2006/main" xmlns:wne="http://schemas.microsoft.com/office/word/2006/wordml">
+<w:endnotes xmlns:wpc="http://schemas.microsoft.com/office/word/2010/wordprocessingCanvas" xmlns:mc="http://schemas.openxmlformats.org/markup-compatibility/2006" xmlns:o="urn:schemas-microsoft-com:office:office" xmlns:r="http://schemas.openxmlformats.org/officeDocument/2006/relationships" xmlns:m="http://schemas.openxmlformats.org/officeDocument/2006/math" xmlns:v="urn:schemas-microsoft-com:vml" xmlns:wp14="http://schemas.microsoft.com/office/word/2010/wordprocessingDrawing" xmlns:wp="http://schemas.openxmlformats.org/drawingml/2006/wordprocessingDrawing" xmlns:w10="urn:schemas-microsoft-com:office:word" xmlns:w="http://schemas.openxmlformats.org/wordprocessingml/2006/main" xmlns:w14="http://schemas.microsoft.com/office/word/2010/wordml" xmlns:wpg="http://schemas.microsoft.com/office/word/2010/wordprocessingGroup" xmlns:wpi="http://schemas.microsoft.com/office/word/2010/wordprocessingInk" xmlns:wne="http://schemas.microsoft.com/office/word/2006/wordml" xmlns:wps="http://schemas.microsoft.com/office/word/2010/wordprocessingShape" mc:Ignorable="w14 wp14">
   <w:endnote w:type="separator" w:id="-1">
     <w:p>
       <w:r>
@@ -4613,7 +4715,7 @@
 </file>
 
 <file path=word/footer1.xml><?xml version="1.0" encoding="utf-8"?>
-<w:ftr xmlns:ve="http://schemas.openxmlformats.org/markup-compatibility/2006" xmlns:o="urn:schemas-microsoft-com:office:office" xmlns:r="http://schemas.openxmlformats.org/officeDocument/2006/relationships" xmlns:m="http://schemas.openxmlformats.org/officeDocument/2006/math" xmlns:v="urn:schemas-microsoft-com:vml" xmlns:wp="http://schemas.openxmlformats.org/drawingml/2006/wordprocessingDrawing" xmlns:w10="urn:schemas-microsoft-com:office:word" xmlns:w="http://schemas.openxmlformats.org/wordprocessingml/2006/main" xmlns:wne="http://schemas.microsoft.com/office/word/2006/wordml">
+<w:ftr xmlns:wpc="http://schemas.microsoft.com/office/word/2010/wordprocessingCanvas" xmlns:mc="http://schemas.openxmlformats.org/markup-compatibility/2006" xmlns:o="urn:schemas-microsoft-com:office:office" xmlns:r="http://schemas.openxmlformats.org/officeDocument/2006/relationships" xmlns:m="http://schemas.openxmlformats.org/officeDocument/2006/math" xmlns:v="urn:schemas-microsoft-com:vml" xmlns:wp14="http://schemas.microsoft.com/office/word/2010/wordprocessingDrawing" xmlns:wp="http://schemas.openxmlformats.org/drawingml/2006/wordprocessingDrawing" xmlns:w10="urn:schemas-microsoft-com:office:word" xmlns:w="http://schemas.openxmlformats.org/wordprocessingml/2006/main" xmlns:w14="http://schemas.microsoft.com/office/word/2010/wordml" xmlns:wpg="http://schemas.microsoft.com/office/word/2010/wordprocessingGroup" xmlns:wpi="http://schemas.microsoft.com/office/word/2010/wordprocessingInk" xmlns:wne="http://schemas.microsoft.com/office/word/2006/wordml" xmlns:wps="http://schemas.microsoft.com/office/word/2010/wordprocessingShape" mc:Ignorable="w14 wp14">
   <w:p>
     <w:pPr>
       <w:jc w:val="center"/>
@@ -4637,7 +4739,7 @@
 </file>
 
 <file path=word/footnotes.xml><?xml version="1.0" encoding="utf-8"?>
-<w:footnotes xmlns:ve="http://schemas.openxmlformats.org/markup-compatibility/2006" xmlns:o="urn:schemas-microsoft-com:office:office" xmlns:r="http://schemas.openxmlformats.org/officeDocument/2006/relationships" xmlns:m="http://schemas.openxmlformats.org/officeDocument/2006/math" xmlns:v="urn:schemas-microsoft-com:vml" xmlns:wp="http://schemas.openxmlformats.org/drawingml/2006/wordprocessingDrawing" xmlns:w10="urn:schemas-microsoft-com:office:word" xmlns:w="http://schemas.openxmlformats.org/wordprocessingml/2006/main" xmlns:wne="http://schemas.microsoft.com/office/word/2006/wordml">
+<w:footnotes xmlns:wpc="http://schemas.microsoft.com/office/word/2010/wordprocessingCanvas" xmlns:mc="http://schemas.openxmlformats.org/markup-compatibility/2006" xmlns:o="urn:schemas-microsoft-com:office:office" xmlns:r="http://schemas.openxmlformats.org/officeDocument/2006/relationships" xmlns:m="http://schemas.openxmlformats.org/officeDocument/2006/math" xmlns:v="urn:schemas-microsoft-com:vml" xmlns:wp14="http://schemas.microsoft.com/office/word/2010/wordprocessingDrawing" xmlns:wp="http://schemas.openxmlformats.org/drawingml/2006/wordprocessingDrawing" xmlns:w10="urn:schemas-microsoft-com:office:word" xmlns:w="http://schemas.openxmlformats.org/wordprocessingml/2006/main" xmlns:w14="http://schemas.microsoft.com/office/word/2010/wordml" xmlns:wpg="http://schemas.microsoft.com/office/word/2010/wordprocessingGroup" xmlns:wpi="http://schemas.microsoft.com/office/word/2010/wordprocessingInk" xmlns:wne="http://schemas.microsoft.com/office/word/2006/wordml" xmlns:wps="http://schemas.microsoft.com/office/word/2010/wordprocessingShape" mc:Ignorable="w14 wp14">
   <w:footnote w:type="separator" w:id="-1">
     <w:p>
       <w:r>
@@ -4656,30 +4758,53 @@
 </file>
 
 <file path=word/header1.xml><?xml version="1.0" encoding="utf-8"?>
-<w:hdr xmlns:ve="http://schemas.openxmlformats.org/markup-compatibility/2006" xmlns:o="urn:schemas-microsoft-com:office:office" xmlns:r="http://schemas.openxmlformats.org/officeDocument/2006/relationships" xmlns:m="http://schemas.openxmlformats.org/officeDocument/2006/math" xmlns:v="urn:schemas-microsoft-com:vml" xmlns:wp="http://schemas.openxmlformats.org/drawingml/2006/wordprocessingDrawing" xmlns:w10="urn:schemas-microsoft-com:office:word" xmlns:w="http://schemas.openxmlformats.org/wordprocessingml/2006/main" xmlns:wne="http://schemas.microsoft.com/office/word/2006/wordml">
+<w:hdr xmlns:wpc="http://schemas.microsoft.com/office/word/2010/wordprocessingCanvas" xmlns:mc="http://schemas.openxmlformats.org/markup-compatibility/2006" xmlns:o="urn:schemas-microsoft-com:office:office" xmlns:r="http://schemas.openxmlformats.org/officeDocument/2006/relationships" xmlns:m="http://schemas.openxmlformats.org/officeDocument/2006/math" xmlns:v="urn:schemas-microsoft-com:vml" xmlns:wp14="http://schemas.microsoft.com/office/word/2010/wordprocessingDrawing" xmlns:wp="http://schemas.openxmlformats.org/drawingml/2006/wordprocessingDrawing" xmlns:w10="urn:schemas-microsoft-com:office:word" xmlns:w="http://schemas.openxmlformats.org/wordprocessingml/2006/main" xmlns:w14="http://schemas.microsoft.com/office/word/2010/wordml" xmlns:wpg="http://schemas.microsoft.com/office/word/2010/wordprocessingGroup" xmlns:wpi="http://schemas.microsoft.com/office/word/2010/wordprocessingInk" xmlns:wne="http://schemas.microsoft.com/office/word/2006/wordml" xmlns:wps="http://schemas.microsoft.com/office/word/2010/wordprocessingShape" mc:Ignorable="w14 wp14">
   <w:p>
-    <w:fldSimple w:instr=" TITLE   \* MERGEFORMAT ">
-      <w:r>
-        <w:t>Backup Procedure</w:t>
-      </w:r>
-    </w:fldSimple>
+    <w:r>
+      <w:fldChar w:fldCharType="begin"/>
+    </w:r>
+    <w:r>
+      <w:instrText xml:space="preserve"> TITLE   \* MERGEFORMAT </w:instrText>
+    </w:r>
+    <w:r>
+      <w:fldChar w:fldCharType="separate"/>
+    </w:r>
+    <w:r>
+      <w:t>Backup Procedure</w:t>
+    </w:r>
+    <w:r>
+      <w:fldChar w:fldCharType="end"/>
+    </w:r>
     <w:r>
       <w:br/>
     </w:r>
-    <w:fldSimple w:instr=" FILENAME   \* MERGEFORMAT ">
-      <w:r>
-        <w:rPr>
-          <w:noProof/>
-        </w:rPr>
-        <w:t>PRCD_BACKUP</w:t>
-      </w:r>
-    </w:fldSimple>
+    <w:r>
+      <w:fldChar w:fldCharType="begin"/>
+    </w:r>
+    <w:r>
+      <w:instrText xml:space="preserve"> FILENAME   \* MERGEFORMAT </w:instrText>
+    </w:r>
+    <w:r>
+      <w:fldChar w:fldCharType="separate"/>
+    </w:r>
+    <w:r>
+      <w:rPr>
+        <w:noProof/>
+      </w:rPr>
+      <w:t>PRCD_BACKUP</w:t>
+    </w:r>
+    <w:r>
+      <w:rPr>
+        <w:noProof/>
+      </w:rPr>
+      <w:fldChar w:fldCharType="end"/>
+    </w:r>
   </w:p>
 </w:hdr>
 </file>
 
 <file path=word/numbering.xml><?xml version="1.0" encoding="utf-8"?>
-<w:numbering xmlns:ve="http://schemas.openxmlformats.org/markup-compatibility/2006" xmlns:o="urn:schemas-microsoft-com:office:office" xmlns:r="http://schemas.openxmlformats.org/officeDocument/2006/relationships" xmlns:m="http://schemas.openxmlformats.org/officeDocument/2006/math" xmlns:v="urn:schemas-microsoft-com:vml" xmlns:wp="http://schemas.openxmlformats.org/drawingml/2006/wordprocessingDrawing" xmlns:w10="urn:schemas-microsoft-com:office:word" xmlns:w="http://schemas.openxmlformats.org/wordprocessingml/2006/main" xmlns:wne="http://schemas.microsoft.com/office/word/2006/wordml">
+<w:numbering xmlns:wpc="http://schemas.microsoft.com/office/word/2010/wordprocessingCanvas" xmlns:mc="http://schemas.openxmlformats.org/markup-compatibility/2006" xmlns:o="urn:schemas-microsoft-com:office:office" xmlns:r="http://schemas.openxmlformats.org/officeDocument/2006/relationships" xmlns:m="http://schemas.openxmlformats.org/officeDocument/2006/math" xmlns:v="urn:schemas-microsoft-com:vml" xmlns:wp14="http://schemas.microsoft.com/office/word/2010/wordprocessingDrawing" xmlns:wp="http://schemas.openxmlformats.org/drawingml/2006/wordprocessingDrawing" xmlns:w10="urn:schemas-microsoft-com:office:word" xmlns:w="http://schemas.openxmlformats.org/wordprocessingml/2006/main" xmlns:w14="http://schemas.microsoft.com/office/word/2010/wordml" xmlns:wpg="http://schemas.microsoft.com/office/word/2010/wordprocessingGroup" xmlns:wpi="http://schemas.microsoft.com/office/word/2010/wordprocessingInk" xmlns:wne="http://schemas.microsoft.com/office/word/2006/wordml" xmlns:wps="http://schemas.microsoft.com/office/word/2010/wordprocessingShape" mc:Ignorable="w14 wp14">
   <w:abstractNum w:abstractNumId="0">
     <w:nsid w:val="02DF5226"/>
     <w:multiLevelType w:val="hybridMultilevel"/>
@@ -5849,7 +5974,7 @@
 </file>
 
 <file path=word/styles.xml><?xml version="1.0" encoding="utf-8"?>
-<w:styles xmlns:r="http://schemas.openxmlformats.org/officeDocument/2006/relationships" xmlns:w="http://schemas.openxmlformats.org/wordprocessingml/2006/main">
+<w:styles xmlns:mc="http://schemas.openxmlformats.org/markup-compatibility/2006" xmlns:r="http://schemas.openxmlformats.org/officeDocument/2006/relationships" xmlns:w="http://schemas.openxmlformats.org/wordprocessingml/2006/main" xmlns:w14="http://schemas.microsoft.com/office/word/2010/wordml" mc:Ignorable="w14">
   <w:docDefaults>
     <w:rPrDefault>
       <w:rPr>
@@ -6233,7 +6358,6 @@
     <w:uiPriority w:val="99"/>
     <w:semiHidden/>
     <w:unhideWhenUsed/>
-    <w:qFormat/>
     <w:tblPr>
       <w:tblInd w:w="0" w:type="dxa"/>
       <w:tblCellMar>
@@ -8915,10 +9039,6 @@
 </file>
 
 <file path=customXml/item2.xml><?xml version="1.0" encoding="utf-8"?>
-<LongProperties xmlns="http://schemas.microsoft.com/office/2006/metadata/longProperties"/>
-</file>
-
-<file path=customXml/item3.xml><?xml version="1.0" encoding="utf-8"?>
 <?mso-contentType ?>
 <FormTemplates xmlns="http://schemas.microsoft.com/sharepoint/v3/contenttype/forms">
   <Display>DocumentLibraryForm</Display>
@@ -8927,7 +9047,17 @@
 </FormTemplates>
 </file>
 
+<file path=customXml/item3.xml><?xml version="1.0" encoding="utf-8"?>
+<LongProperties xmlns="http://schemas.microsoft.com/office/2006/metadata/longProperties"/>
+</file>
+
 <file path=customXml/item4.xml><?xml version="1.0" encoding="utf-8"?>
+<p:properties xmlns:p="http://schemas.microsoft.com/office/2006/metadata/properties" xmlns:xsi="http://www.w3.org/2001/XMLSchema-instance">
+  <documentManagement/>
+</p:properties>
+</file>
+
+<file path=customXml/item5.xml><?xml version="1.0" encoding="utf-8"?>
 <ct:contentTypeSchema xmlns:ct="http://schemas.microsoft.com/office/2006/metadata/contentType" xmlns:ma="http://schemas.microsoft.com/office/2006/metadata/properties/metaAttributes" ct:_="" ma:_="" ma:contentTypeName="Document" ma:contentTypeID="0x01010005A068604E74C047BC66B3ED07869872" ma:contentTypeVersion="0" ma:contentTypeDescription="Create a new document." ma:contentTypeScope="" ma:versionID="7d65b694ac3f1c289d6201da35c196e2">
   <xsd:schema xmlns:xsd="http://www.w3.org/2001/XMLSchema" xmlns:p="http://schemas.microsoft.com/office/2006/metadata/properties" targetNamespace="http://schemas.microsoft.com/office/2006/metadata/properties" ma:root="true" ma:fieldsID="4aeb20c0e3442673af7ee10786458764">
     <xsd:element name="properties">
@@ -8976,12 +9106,6 @@
 </ct:contentTypeSchema>
 </file>
 
-<file path=customXml/item5.xml><?xml version="1.0" encoding="utf-8"?>
-<p:properties xmlns:p="http://schemas.microsoft.com/office/2006/metadata/properties" xmlns:xsi="http://www.w3.org/2001/XMLSchema-instance">
-  <documentManagement/>
-</p:properties>
-</file>
-
 <file path=customXml/item6.xml><?xml version="1.0" encoding="utf-8"?>
 <b:Sources xmlns:b="http://schemas.openxmlformats.org/officeDocument/2006/bibliography" xmlns="http://schemas.openxmlformats.org/officeDocument/2006/bibliography" SelectedStyle="\APA.XSL" StyleName="APA"/>
 </file>
@@ -8995,6 +9119,14 @@
 </file>
 
 <file path=customXml/itemProps2.xml><?xml version="1.0" encoding="utf-8"?>
+<ds:datastoreItem xmlns:ds="http://schemas.openxmlformats.org/officeDocument/2006/customXml" ds:itemID="{F17621D5-8118-4296-944B-367BCA2FC84A}">
+  <ds:schemaRefs>
+    <ds:schemaRef ds:uri="http://schemas.microsoft.com/sharepoint/v3/contenttype/forms"/>
+  </ds:schemaRefs>
+</ds:datastoreItem>
+</file>
+
+<file path=customXml/itemProps3.xml><?xml version="1.0" encoding="utf-8"?>
 <ds:datastoreItem xmlns:ds="http://schemas.openxmlformats.org/officeDocument/2006/customXml" ds:itemID="{C160D463-E0A4-43CC-B4FC-6A78BAE7598D}">
   <ds:schemaRefs>
     <ds:schemaRef ds:uri="http://schemas.microsoft.com/office/2006/metadata/longProperties"/>
@@ -9002,15 +9134,15 @@
 </ds:datastoreItem>
 </file>
 
-<file path=customXml/itemProps3.xml><?xml version="1.0" encoding="utf-8"?>
-<ds:datastoreItem xmlns:ds="http://schemas.openxmlformats.org/officeDocument/2006/customXml" ds:itemID="{F17621D5-8118-4296-944B-367BCA2FC84A}">
+<file path=customXml/itemProps4.xml><?xml version="1.0" encoding="utf-8"?>
+<ds:datastoreItem xmlns:ds="http://schemas.openxmlformats.org/officeDocument/2006/customXml" ds:itemID="{413EE0B9-61A1-4D97-84E8-9D6D67F97DB6}">
   <ds:schemaRefs>
-    <ds:schemaRef ds:uri="http://schemas.microsoft.com/sharepoint/v3/contenttype/forms"/>
+    <ds:schemaRef ds:uri="http://schemas.microsoft.com/office/2006/metadata/properties"/>
   </ds:schemaRefs>
 </ds:datastoreItem>
 </file>
 
-<file path=customXml/itemProps4.xml><?xml version="1.0" encoding="utf-8"?>
+<file path=customXml/itemProps5.xml><?xml version="1.0" encoding="utf-8"?>
 <ds:datastoreItem xmlns:ds="http://schemas.openxmlformats.org/officeDocument/2006/customXml" ds:itemID="{473611F3-2F3E-4402-BF97-CA1E1AD2D648}">
   <ds:schemaRefs>
     <ds:schemaRef ds:uri="http://schemas.microsoft.com/office/2006/metadata/contentType"/>
@@ -9025,16 +9157,8 @@
 </ds:datastoreItem>
 </file>
 
-<file path=customXml/itemProps5.xml><?xml version="1.0" encoding="utf-8"?>
-<ds:datastoreItem xmlns:ds="http://schemas.openxmlformats.org/officeDocument/2006/customXml" ds:itemID="{413EE0B9-61A1-4D97-84E8-9D6D67F97DB6}">
-  <ds:schemaRefs>
-    <ds:schemaRef ds:uri="http://schemas.microsoft.com/office/2006/metadata/properties"/>
-  </ds:schemaRefs>
-</ds:datastoreItem>
-</file>
-
 <file path=customXml/itemProps6.xml><?xml version="1.0" encoding="utf-8"?>
-<ds:datastoreItem xmlns:ds="http://schemas.openxmlformats.org/officeDocument/2006/customXml" ds:itemID="{FC9DECC6-546D-429F-A6EB-0114B2C9145C}">
+<ds:datastoreItem xmlns:ds="http://schemas.openxmlformats.org/officeDocument/2006/customXml" ds:itemID="{5381F007-A67A-4A45-9EFB-517037D94F16}">
   <ds:schemaRefs>
     <ds:schemaRef ds:uri="http://schemas.openxmlformats.org/officeDocument/2006/bibliography"/>
   </ds:schemaRefs>

</xml_diff>